<commit_message>
updateding of lecture 3 handouts
</commit_message>
<xml_diff>
--- a/docs/handouts_word/03_-_Lexical_Representations.docx
+++ b/docs/handouts_word/03_-_Lexical_Representations.docx
@@ -1415,7 +1415,22 @@
         <w:t xml:space="preserve"> </w:t>
       </w:r>
       <w:r>
-        <w:t xml:space="preserve">involve a flat surface made of a relatively soft material.</w:t>
+        <w:t xml:space="preserve">involve a flat surface made of a relatively soft material. When teaching a polysemous word, it may be best to start with the central meaning (or</w:t>
+      </w:r>
+      <w:r>
+        <w:t xml:space="preserve"> </w:t>
+      </w:r>
+      <w:r>
+        <w:t xml:space="preserve">‘</w:t>
+      </w:r>
+      <w:r>
+        <w:t xml:space="preserve">sense</w:t>
+      </w:r>
+      <w:r>
+        <w:t xml:space="preserve">’</w:t>
+      </w:r>
+      <w:r>
+        <w:t xml:space="preserve">) of the word, and later teach the more peripheral meanings (e.g. Tyler &amp; Evans, 2004)</w:t>
       </w:r>
     </w:p>
     <w:p>
@@ -1454,13 +1469,13 @@
         <w:rPr>
           <w:i/>
         </w:rPr>
-        <w:t xml:space="preserve">structure / systematicThe</w:t>
-      </w:r>
-      <w:r>
-        <w:t xml:space="preserve"> </w:t>
-      </w:r>
-      <w:r>
-        <w:t xml:space="preserve">only way to test this is via personal intuition.</w:t>
+        <w:t xml:space="preserve">structure / systematic.</w:t>
+      </w:r>
+      <w:r>
+        <w:t xml:space="preserve"> </w:t>
+      </w:r>
+      <w:r>
+        <w:t xml:space="preserve">The only way to test this is via personal intuition.</w:t>
       </w:r>
     </w:p>
     <w:p>
@@ -2222,6 +2237,26 @@
       </w:r>
       <w:r>
         <w:t xml:space="preserve">(8), 771–775.</w:t>
+      </w:r>
+    </w:p>
+    <w:p>
+      <w:pPr>
+        <w:pStyle w:val="BodyText"/>
+      </w:pPr>
+      <w:r>
+        <w:t xml:space="preserve">Tyler, A., &amp; Evans, V. (2004). Applying Cognitive Linguistics to Pedagogical Grammar: The Case of Over.</w:t>
+      </w:r>
+      <w:r>
+        <w:t xml:space="preserve"> </w:t>
+      </w:r>
+      <w:r>
+        <w:rPr>
+          <w:i/>
+        </w:rPr>
+        <w:t xml:space="preserve">Cognitive Linguistics, Second Language Acquisition, and Foreign Language Teaching</w:t>
+      </w:r>
+      <w:r>
+        <w:t xml:space="preserve">, 257.</w:t>
       </w:r>
     </w:p>
     <w:sectPr/>

</xml_diff>